<commit_message>
modified:   Capstone Project Proposal.pdf
</commit_message>
<xml_diff>
--- a/Capstone Project Proposal.docx
+++ b/Capstone Project Proposal.docx
@@ -41,6 +41,8 @@
           <w:szCs w:val="28"/>
         </w:rPr>
       </w:pPr>
+      <w:bookmarkStart w:id="0" w:name="_GoBack"/>
+      <w:bookmarkEnd w:id="0"/>
     </w:p>
     <w:p>
       <w:pPr>
@@ -133,16 +135,15 @@
           <w:sz w:val="32"/>
           <w:szCs w:val="32"/>
         </w:rPr>
-        <w:t>Project Title</w:t>
-      </w:r>
-      <w:bookmarkStart w:id="0" w:name="_GoBack"/>
+        <w:t>Project Title: Average 2 Bedrooms Unit</w:t>
+      </w:r>
       <w:r>
         <w:rPr>
           <w:rFonts w:ascii="Arial" w:hAnsi="Arial" w:cs="Arial"/>
           <w:sz w:val="32"/>
           <w:szCs w:val="32"/>
         </w:rPr>
-        <w:t>: Average 2 Bedrooms Unit</w:t>
+        <w:t>s’</w:t>
       </w:r>
       <w:r>
         <w:rPr>
@@ -150,7 +151,7 @@
           <w:sz w:val="32"/>
           <w:szCs w:val="32"/>
         </w:rPr>
-        <w:t>s’</w:t>
+        <w:t xml:space="preserve"> Weekly Rental Price </w:t>
       </w:r>
       <w:r>
         <w:rPr>
@@ -158,7 +159,7 @@
           <w:sz w:val="32"/>
           <w:szCs w:val="32"/>
         </w:rPr>
-        <w:t xml:space="preserve"> Weekly Rental Price </w:t>
+        <w:t xml:space="preserve">and Surroundings </w:t>
       </w:r>
       <w:r>
         <w:rPr>
@@ -166,7 +167,7 @@
           <w:sz w:val="32"/>
           <w:szCs w:val="32"/>
         </w:rPr>
-        <w:t xml:space="preserve">and Surroundings </w:t>
+        <w:t>near</w:t>
       </w:r>
       <w:r>
         <w:rPr>
@@ -174,7 +175,7 @@
           <w:sz w:val="32"/>
           <w:szCs w:val="32"/>
         </w:rPr>
-        <w:t>near</w:t>
+        <w:t xml:space="preserve"> The</w:t>
       </w:r>
       <w:r>
         <w:rPr>
@@ -182,7 +183,7 @@
           <w:sz w:val="32"/>
           <w:szCs w:val="32"/>
         </w:rPr>
-        <w:t xml:space="preserve"> The</w:t>
+        <w:t xml:space="preserve"> University of Melbourne</w:t>
       </w:r>
       <w:r>
         <w:rPr>
@@ -190,7 +191,7 @@
           <w:sz w:val="32"/>
           <w:szCs w:val="32"/>
         </w:rPr>
-        <w:t xml:space="preserve"> University of Melbourne</w:t>
+        <w:t xml:space="preserve"> Parkville</w:t>
       </w:r>
       <w:r>
         <w:rPr>
@@ -198,7 +199,7 @@
           <w:sz w:val="32"/>
           <w:szCs w:val="32"/>
         </w:rPr>
-        <w:t xml:space="preserve"> Parkville</w:t>
+        <w:t xml:space="preserve"> </w:t>
       </w:r>
       <w:r>
         <w:rPr>
@@ -206,7 +207,7 @@
           <w:sz w:val="32"/>
           <w:szCs w:val="32"/>
         </w:rPr>
-        <w:t xml:space="preserve"> </w:t>
+        <w:t xml:space="preserve">Campus </w:t>
       </w:r>
       <w:r>
         <w:rPr>
@@ -214,7 +215,7 @@
           <w:sz w:val="32"/>
           <w:szCs w:val="32"/>
         </w:rPr>
-        <w:t xml:space="preserve">Campus </w:t>
+        <w:t>by Postcode</w:t>
       </w:r>
       <w:r>
         <w:rPr>
@@ -222,18 +223,9 @@
           <w:sz w:val="32"/>
           <w:szCs w:val="32"/>
         </w:rPr>
-        <w:t>by Postcode</w:t>
-      </w:r>
-      <w:r>
-        <w:rPr>
-          <w:rFonts w:ascii="Arial" w:hAnsi="Arial" w:cs="Arial"/>
-          <w:sz w:val="32"/>
-          <w:szCs w:val="32"/>
-        </w:rPr>
         <w:t xml:space="preserve"> </w:t>
       </w:r>
     </w:p>
-    <w:bookmarkEnd w:id="0"/>
     <w:p>
       <w:pPr>
         <w:jc w:val="center"/>
@@ -365,6 +357,12 @@
     </w:p>
     <w:sdt>
       <w:sdtPr>
+        <w:rPr>
+          <w:rFonts w:asciiTheme="minorHAnsi" w:eastAsiaTheme="minorHAnsi" w:hAnsiTheme="minorHAnsi" w:cstheme="minorBidi"/>
+          <w:color w:val="auto"/>
+          <w:sz w:val="22"/>
+          <w:szCs w:val="22"/>
+        </w:rPr>
         <w:id w:val="1231969553"/>
         <w:docPartObj>
           <w:docPartGallery w:val="Table of Contents"/>
@@ -373,13 +371,9 @@
       </w:sdtPr>
       <w:sdtEndPr>
         <w:rPr>
-          <w:rFonts w:asciiTheme="minorHAnsi" w:eastAsiaTheme="minorHAnsi" w:hAnsiTheme="minorHAnsi" w:cstheme="minorBidi"/>
           <w:b/>
           <w:bCs/>
           <w:noProof/>
-          <w:color w:val="auto"/>
-          <w:sz w:val="22"/>
-          <w:szCs w:val="22"/>
         </w:rPr>
       </w:sdtEndPr>
       <w:sdtContent>
@@ -423,7 +417,7 @@
           <w:r>
             <w:fldChar w:fldCharType="separate"/>
           </w:r>
-          <w:hyperlink w:anchor="_Toc5395106" w:history="1">
+          <w:hyperlink w:anchor="_Toc5398137" w:history="1">
             <w:r>
               <w:rPr>
                 <w:rStyle w:val="Hyperlink"/>
@@ -489,7 +483,7 @@
                 <w:noProof/>
                 <w:webHidden/>
               </w:rPr>
-              <w:instrText xml:space="preserve"> PAGEREF _Toc5395106 \h </w:instrText>
+              <w:instrText xml:space="preserve"> PAGEREF _Toc5398137 \h </w:instrText>
             </w:r>
             <w:r>
               <w:rPr>
@@ -533,7 +527,7 @@
               <w:lang w:eastAsia="zh-CN"/>
             </w:rPr>
           </w:pPr>
-          <w:hyperlink w:anchor="_Toc5395107" w:history="1">
+          <w:hyperlink w:anchor="_Toc5398138" w:history="1">
             <w:r>
               <w:rPr>
                 <w:rStyle w:val="Hyperlink"/>
@@ -599,7 +593,7 @@
                 <w:noProof/>
                 <w:webHidden/>
               </w:rPr>
-              <w:instrText xml:space="preserve"> PAGEREF _Toc5395107 \h </w:instrText>
+              <w:instrText xml:space="preserve"> PAGEREF _Toc5398138 \h </w:instrText>
             </w:r>
             <w:r>
               <w:rPr>
@@ -643,7 +637,7 @@
               <w:lang w:eastAsia="zh-CN"/>
             </w:rPr>
           </w:pPr>
-          <w:hyperlink w:anchor="_Toc5395108" w:history="1">
+          <w:hyperlink w:anchor="_Toc5398139" w:history="1">
             <w:r>
               <w:rPr>
                 <w:rStyle w:val="Hyperlink"/>
@@ -689,7 +683,97 @@
                 <w:noProof/>
                 <w:webHidden/>
               </w:rPr>
-              <w:instrText xml:space="preserve"> PAGEREF _Toc5395108 \h </w:instrText>
+              <w:instrText xml:space="preserve"> PAGEREF _Toc5398139 \h </w:instrText>
+            </w:r>
+            <w:r>
+              <w:rPr>
+                <w:noProof/>
+                <w:webHidden/>
+              </w:rPr>
+            </w:r>
+            <w:r>
+              <w:rPr>
+                <w:noProof/>
+                <w:webHidden/>
+              </w:rPr>
+              <w:fldChar w:fldCharType="separate"/>
+            </w:r>
+            <w:r>
+              <w:rPr>
+                <w:noProof/>
+                <w:webHidden/>
+              </w:rPr>
+              <w:t>5</w:t>
+            </w:r>
+            <w:r>
+              <w:rPr>
+                <w:noProof/>
+                <w:webHidden/>
+              </w:rPr>
+              <w:fldChar w:fldCharType="end"/>
+            </w:r>
+          </w:hyperlink>
+        </w:p>
+        <w:p>
+          <w:pPr>
+            <w:pStyle w:val="TOC2"/>
+            <w:tabs>
+              <w:tab w:val="left" w:pos="660"/>
+              <w:tab w:val="right" w:leader="dot" w:pos="9350"/>
+            </w:tabs>
+            <w:rPr>
+              <w:rFonts w:eastAsiaTheme="minorEastAsia"/>
+              <w:noProof/>
+              <w:lang w:eastAsia="zh-CN"/>
+            </w:rPr>
+          </w:pPr>
+          <w:hyperlink w:anchor="_Toc5398140" w:history="1">
+            <w:r>
+              <w:rPr>
+                <w:rStyle w:val="Hyperlink"/>
+                <w:rFonts w:cstheme="majorHAnsi"/>
+                <w:b/>
+                <w:noProof/>
+              </w:rPr>
+              <w:t>2.</w:t>
+            </w:r>
+            <w:r>
+              <w:rPr>
+                <w:rFonts w:eastAsiaTheme="minorEastAsia"/>
+                <w:noProof/>
+                <w:lang w:eastAsia="zh-CN"/>
+              </w:rPr>
+              <w:tab/>
+            </w:r>
+            <w:r>
+              <w:rPr>
+                <w:rStyle w:val="Hyperlink"/>
+                <w:rFonts w:cstheme="majorHAnsi"/>
+                <w:b/>
+                <w:noProof/>
+              </w:rPr>
+              <w:t>How the data is used</w:t>
+            </w:r>
+            <w:r>
+              <w:rPr>
+                <w:noProof/>
+                <w:webHidden/>
+              </w:rPr>
+              <w:tab/>
+            </w:r>
+            <w:r>
+              <w:rPr>
+                <w:noProof/>
+                <w:webHidden/>
+              </w:rPr>
+              <w:fldChar w:fldCharType="begin"/>
+            </w:r>
+            <w:r>
+              <w:rPr>
+                <w:noProof/>
+                <w:webHidden/>
+              </w:rPr>
+              <w:instrText xml:space="preserve"> PAGEREF _Toc5398140 \h </w:instrText>
             </w:r>
             <w:r>
               <w:rPr>
@@ -783,7 +867,7 @@
           </w14:textOutline>
         </w:rPr>
       </w:pPr>
-      <w:bookmarkStart w:id="1" w:name="_Toc5395106"/>
+      <w:bookmarkStart w:id="1" w:name="_Toc5398137"/>
       <w:r>
         <w:rPr>
           <w:rFonts w:cstheme="majorHAnsi"/>
@@ -1103,42 +1187,7 @@
           <w:sz w:val="28"/>
           <w:szCs w:val="28"/>
         </w:rPr>
-        <w:t xml:space="preserve">And </w:t>
-      </w:r>
-      <w:r>
-        <w:rPr>
-          <w:sz w:val="28"/>
-          <w:szCs w:val="28"/>
-        </w:rPr>
-        <w:t>2 bedrooms units are chosen in the analysis as 2 b</w:t>
-      </w:r>
-      <w:r>
-        <w:rPr>
-          <w:sz w:val="28"/>
-          <w:szCs w:val="28"/>
-        </w:rPr>
-        <w:t>ed</w:t>
-      </w:r>
-      <w:r>
-        <w:rPr>
-          <w:sz w:val="28"/>
-          <w:szCs w:val="28"/>
-        </w:rPr>
-        <w:t>r</w:t>
-      </w:r>
-      <w:r>
-        <w:rPr>
-          <w:sz w:val="28"/>
-          <w:szCs w:val="28"/>
-        </w:rPr>
-        <w:t>ooms</w:t>
-      </w:r>
-      <w:r>
-        <w:rPr>
-          <w:sz w:val="28"/>
-          <w:szCs w:val="28"/>
-        </w:rPr>
-        <w:t xml:space="preserve"> units are the most popular housing options among students.</w:t>
+        <w:t>And 2 bedrooms units are chosen in the analysis as 2 bedrooms units are the most popular housing options among students.</w:t>
       </w:r>
     </w:p>
     <w:p>
@@ -1233,7 +1282,7 @@
           </w14:textOutline>
         </w:rPr>
       </w:pPr>
-      <w:bookmarkStart w:id="2" w:name="_Toc5395107"/>
+      <w:bookmarkStart w:id="2" w:name="_Toc5398138"/>
       <w:r>
         <w:rPr>
           <w:rFonts w:cstheme="majorHAnsi"/>
@@ -1361,21 +1410,7 @@
           <w:sz w:val="28"/>
           <w:szCs w:val="28"/>
         </w:rPr>
-        <w:t xml:space="preserve">The coordinate of the University of Melbourne Parkville campus </w:t>
-      </w:r>
-      <w:r>
-        <w:rPr>
-          <w:sz w:val="28"/>
-          <w:szCs w:val="28"/>
-        </w:rPr>
-        <w:t>(the targeted place)</w:t>
-      </w:r>
-      <w:r>
-        <w:rPr>
-          <w:sz w:val="28"/>
-          <w:szCs w:val="28"/>
-        </w:rPr>
-        <w:t xml:space="preserve"> is used to plot </w:t>
+        <w:t xml:space="preserve">The coordinate of the University of Melbourne Parkville campus (the targeted place) is used to plot </w:t>
       </w:r>
       <w:r>
         <w:rPr>
@@ -1772,15 +1807,7 @@
           <w:sz w:val="28"/>
           <w:szCs w:val="28"/>
         </w:rPr>
-        <w:t xml:space="preserve">Dataset </w:t>
-      </w:r>
-      <w:r>
-        <w:rPr>
-          <w:b/>
-          <w:sz w:val="28"/>
-          <w:szCs w:val="28"/>
-        </w:rPr>
-        <w:t>4</w:t>
+        <w:t>Dataset 4</w:t>
       </w:r>
       <w:r>
         <w:rPr>
@@ -1936,15 +1963,7 @@
           <w:szCs w:val="28"/>
         </w:rPr>
         <w:lastRenderedPageBreak/>
-        <w:t xml:space="preserve">Dataset </w:t>
-      </w:r>
-      <w:r>
-        <w:rPr>
-          <w:b/>
-          <w:sz w:val="28"/>
-          <w:szCs w:val="28"/>
-        </w:rPr>
-        <w:t>5</w:t>
+        <w:t>Dataset 5</w:t>
       </w:r>
       <w:r>
         <w:rPr>
@@ -2091,7 +2110,7 @@
           <w:szCs w:val="32"/>
         </w:rPr>
       </w:pPr>
-      <w:bookmarkStart w:id="3" w:name="_Toc5395108"/>
+      <w:bookmarkStart w:id="3" w:name="_Toc5398139"/>
       <w:r>
         <w:rPr>
           <w:rFonts w:cstheme="majorHAnsi"/>
@@ -2120,7 +2139,7 @@
           <w:sz w:val="32"/>
           <w:szCs w:val="32"/>
         </w:rPr>
-        <w:t>ing</w:t>
+        <w:t xml:space="preserve">ing &amp; </w:t>
       </w:r>
       <w:r>
         <w:rPr>
@@ -2130,43 +2149,50 @@
           <w:sz w:val="32"/>
           <w:szCs w:val="32"/>
         </w:rPr>
-        <w:t xml:space="preserve"> &amp; </w:t>
-      </w:r>
-      <w:r>
-        <w:rPr>
-          <w:rFonts w:cstheme="majorHAnsi"/>
+        <w:t>Merging</w:t>
+      </w:r>
+      <w:bookmarkEnd w:id="3"/>
+    </w:p>
+    <w:p>
+      <w:pPr>
+        <w:rPr>
+          <w:rFonts w:ascii="Arial" w:hAnsi="Arial" w:cs="Arial"/>
+          <w:sz w:val="28"/>
+          <w:szCs w:val="28"/>
+        </w:rPr>
+      </w:pPr>
+      <w:r>
+        <w:rPr>
+          <w:rFonts w:ascii="Arial" w:hAnsi="Arial" w:cs="Arial"/>
+          <w:sz w:val="28"/>
+          <w:szCs w:val="28"/>
+        </w:rPr>
+        <w:t>Checking the dataset</w:t>
+      </w:r>
+      <w:r>
+        <w:rPr>
+          <w:rFonts w:ascii="Arial" w:hAnsi="Arial" w:cs="Arial"/>
+          <w:sz w:val="28"/>
+          <w:szCs w:val="28"/>
+        </w:rPr>
+        <w:t xml:space="preserve">s discover that </w:t>
+      </w:r>
+      <w:r>
+        <w:rPr>
+          <w:rFonts w:ascii="Arial" w:hAnsi="Arial" w:cs="Arial"/>
           <w:b/>
-          <w:color w:val="auto"/>
-          <w:sz w:val="32"/>
-          <w:szCs w:val="32"/>
-        </w:rPr>
-        <w:t>Merging</w:t>
-      </w:r>
-      <w:bookmarkEnd w:id="3"/>
-    </w:p>
-    <w:p>
-      <w:pPr>
-        <w:rPr>
-          <w:rFonts w:ascii="Arial" w:hAnsi="Arial" w:cs="Arial"/>
-          <w:sz w:val="28"/>
-          <w:szCs w:val="28"/>
-        </w:rPr>
-      </w:pPr>
-      <w:r>
-        <w:rPr>
-          <w:rFonts w:ascii="Arial" w:hAnsi="Arial" w:cs="Arial"/>
-          <w:sz w:val="28"/>
-          <w:szCs w:val="28"/>
-        </w:rPr>
-        <w:t>Checking the dataset</w:t>
-      </w:r>
-      <w:r>
-        <w:rPr>
-          <w:rFonts w:ascii="Arial" w:hAnsi="Arial" w:cs="Arial"/>
-          <w:sz w:val="28"/>
-          <w:szCs w:val="28"/>
-        </w:rPr>
-        <w:t xml:space="preserve">s discover that </w:t>
+          <w:sz w:val="28"/>
+          <w:szCs w:val="28"/>
+        </w:rPr>
+        <w:t>Dataset 4</w:t>
+      </w:r>
+      <w:r>
+        <w:rPr>
+          <w:rFonts w:ascii="Arial" w:hAnsi="Arial" w:cs="Arial"/>
+          <w:sz w:val="28"/>
+          <w:szCs w:val="28"/>
+        </w:rPr>
+        <w:t xml:space="preserve"> has unmatched suburbs name compare to </w:t>
       </w:r>
       <w:r>
         <w:rPr>
@@ -2175,6 +2201,47 @@
           <w:sz w:val="28"/>
           <w:szCs w:val="28"/>
         </w:rPr>
+        <w:t>Dataset 5</w:t>
+      </w:r>
+      <w:r>
+        <w:rPr>
+          <w:rFonts w:ascii="Arial" w:hAnsi="Arial" w:cs="Arial"/>
+          <w:sz w:val="28"/>
+          <w:szCs w:val="28"/>
+        </w:rPr>
+        <w:t xml:space="preserve"> and the suburb name is corrected according to Dataset 5. </w:t>
+      </w:r>
+      <w:r>
+        <w:rPr>
+          <w:rFonts w:ascii="Arial" w:hAnsi="Arial" w:cs="Arial"/>
+          <w:sz w:val="28"/>
+          <w:szCs w:val="28"/>
+        </w:rPr>
+        <w:t xml:space="preserve">3 postcodes </w:t>
+      </w:r>
+      <w:r>
+        <w:rPr>
+          <w:rFonts w:ascii="Arial" w:hAnsi="Arial" w:cs="Arial"/>
+          <w:sz w:val="28"/>
+          <w:szCs w:val="28"/>
+        </w:rPr>
+        <w:t xml:space="preserve">coordinates </w:t>
+      </w:r>
+      <w:r>
+        <w:rPr>
+          <w:rFonts w:ascii="Arial" w:hAnsi="Arial" w:cs="Arial"/>
+          <w:sz w:val="28"/>
+          <w:szCs w:val="28"/>
+        </w:rPr>
+        <w:t xml:space="preserve">in </w:t>
+      </w:r>
+      <w:r>
+        <w:rPr>
+          <w:rFonts w:ascii="Arial" w:hAnsi="Arial" w:cs="Arial"/>
+          <w:b/>
+          <w:sz w:val="28"/>
+          <w:szCs w:val="28"/>
+        </w:rPr>
         <w:t>Dataset 4</w:t>
       </w:r>
       <w:r>
@@ -2183,73 +2250,7 @@
           <w:sz w:val="28"/>
           <w:szCs w:val="28"/>
         </w:rPr>
-        <w:t xml:space="preserve"> has unmatched suburbs name compare to </w:t>
-      </w:r>
-      <w:r>
-        <w:rPr>
-          <w:rFonts w:ascii="Arial" w:hAnsi="Arial" w:cs="Arial"/>
-          <w:b/>
-          <w:sz w:val="28"/>
-          <w:szCs w:val="28"/>
-        </w:rPr>
-        <w:t>Dataset 5</w:t>
-      </w:r>
-      <w:r>
-        <w:rPr>
-          <w:rFonts w:ascii="Arial" w:hAnsi="Arial" w:cs="Arial"/>
-          <w:sz w:val="28"/>
-          <w:szCs w:val="28"/>
-        </w:rPr>
-        <w:t xml:space="preserve"> and the suburb name is corrected according to Dataset 5. </w:t>
-      </w:r>
-      <w:r>
-        <w:rPr>
-          <w:rFonts w:ascii="Arial" w:hAnsi="Arial" w:cs="Arial"/>
-          <w:sz w:val="28"/>
-          <w:szCs w:val="28"/>
-        </w:rPr>
-        <w:t xml:space="preserve">3 postcodes </w:t>
-      </w:r>
-      <w:r>
-        <w:rPr>
-          <w:rFonts w:ascii="Arial" w:hAnsi="Arial" w:cs="Arial"/>
-          <w:sz w:val="28"/>
-          <w:szCs w:val="28"/>
-        </w:rPr>
-        <w:t xml:space="preserve">coordinates </w:t>
-      </w:r>
-      <w:r>
-        <w:rPr>
-          <w:rFonts w:ascii="Arial" w:hAnsi="Arial" w:cs="Arial"/>
-          <w:sz w:val="28"/>
-          <w:szCs w:val="28"/>
-        </w:rPr>
-        <w:t xml:space="preserve">in </w:t>
-      </w:r>
-      <w:r>
-        <w:rPr>
-          <w:rFonts w:ascii="Arial" w:hAnsi="Arial" w:cs="Arial"/>
-          <w:b/>
-          <w:sz w:val="28"/>
-          <w:szCs w:val="28"/>
-        </w:rPr>
-        <w:t>Dataset 4</w:t>
-      </w:r>
-      <w:r>
-        <w:rPr>
-          <w:rFonts w:ascii="Arial" w:hAnsi="Arial" w:cs="Arial"/>
-          <w:sz w:val="28"/>
-          <w:szCs w:val="28"/>
-        </w:rPr>
-        <w:t xml:space="preserve"> </w:t>
-      </w:r>
-      <w:r>
-        <w:rPr>
-          <w:rFonts w:ascii="Arial" w:hAnsi="Arial" w:cs="Arial"/>
-          <w:sz w:val="28"/>
-          <w:szCs w:val="28"/>
-        </w:rPr>
-        <w:t xml:space="preserve">are missing and are </w:t>
+        <w:t xml:space="preserve"> are missing and are </w:t>
       </w:r>
       <w:r>
         <w:rPr>
@@ -2482,29 +2483,147 @@
       <w:pPr>
         <w:rPr>
           <w:rFonts w:ascii="Arial" w:hAnsi="Arial" w:cs="Arial"/>
-          <w:sz w:val="28"/>
-          <w:szCs w:val="28"/>
-        </w:rPr>
-      </w:pPr>
-    </w:p>
-    <w:p>
-      <w:pPr>
-        <w:rPr>
-          <w:rFonts w:ascii="Arial" w:hAnsi="Arial" w:cs="Arial"/>
-          <w:sz w:val="28"/>
-          <w:szCs w:val="28"/>
-        </w:rPr>
-      </w:pPr>
-      <w:r>
-        <w:rPr>
-          <w:rFonts w:ascii="Arial" w:hAnsi="Arial" w:cs="Arial"/>
           <w:b/>
           <w:sz w:val="28"/>
           <w:szCs w:val="28"/>
           <w:u w:val="single"/>
         </w:rPr>
-        <w:br/>
-      </w:r>
+      </w:pPr>
+    </w:p>
+    <w:p>
+      <w:pPr>
+        <w:pStyle w:val="Heading2"/>
+        <w:numPr>
+          <w:ilvl w:val="0"/>
+          <w:numId w:val="9"/>
+        </w:numPr>
+        <w:rPr>
+          <w:rFonts w:cstheme="majorHAnsi"/>
+          <w:b/>
+          <w:color w:val="auto"/>
+          <w:sz w:val="32"/>
+          <w:szCs w:val="32"/>
+        </w:rPr>
+      </w:pPr>
+      <w:bookmarkStart w:id="4" w:name="_Toc5398140"/>
+      <w:r>
+        <w:rPr>
+          <w:rFonts w:cstheme="majorHAnsi"/>
+          <w:b/>
+          <w:color w:val="auto"/>
+          <w:sz w:val="32"/>
+          <w:szCs w:val="32"/>
+        </w:rPr>
+        <w:t>How the data is used</w:t>
+      </w:r>
+      <w:bookmarkEnd w:id="4"/>
+    </w:p>
+    <w:p>
+      <w:pPr>
+        <w:rPr>
+          <w:sz w:val="28"/>
+          <w:szCs w:val="28"/>
+        </w:rPr>
+      </w:pPr>
+      <w:r>
+        <w:rPr>
+          <w:sz w:val="28"/>
+          <w:szCs w:val="28"/>
+        </w:rPr>
+        <w:t>Dataset</w:t>
+      </w:r>
+      <w:r>
+        <w:rPr>
+          <w:sz w:val="28"/>
+          <w:szCs w:val="28"/>
+        </w:rPr>
+        <w:t xml:space="preserve"> 1 and the merged dataset </w:t>
+      </w:r>
+      <w:r>
+        <w:rPr>
+          <w:sz w:val="28"/>
+          <w:szCs w:val="28"/>
+        </w:rPr>
+        <w:t>“Melbourne 2Br Units’ Weekly Rents Index”</w:t>
+      </w:r>
+      <w:r>
+        <w:rPr>
+          <w:sz w:val="28"/>
+          <w:szCs w:val="28"/>
+        </w:rPr>
+        <w:t xml:space="preserve"> are used to visualize </w:t>
+      </w:r>
+      <w:r>
+        <w:rPr>
+          <w:sz w:val="28"/>
+          <w:szCs w:val="28"/>
+        </w:rPr>
+        <w:t>postcode areas with 2Br Units Weekly Rent Index Superimpose on top</w:t>
+      </w:r>
+      <w:r>
+        <w:rPr>
+          <w:sz w:val="28"/>
+          <w:szCs w:val="28"/>
+        </w:rPr>
+        <w:t xml:space="preserve"> the Melbourne map. </w:t>
+      </w:r>
+    </w:p>
+    <w:p>
+      <w:pPr>
+        <w:rPr>
+          <w:sz w:val="28"/>
+          <w:szCs w:val="28"/>
+        </w:rPr>
+      </w:pPr>
+    </w:p>
+    <w:p>
+      <w:r>
+        <w:rPr>
+          <w:sz w:val="28"/>
+          <w:szCs w:val="28"/>
+        </w:rPr>
+        <w:t xml:space="preserve">The neighboring venues data obtains from </w:t>
+      </w:r>
+      <w:r>
+        <w:rPr>
+          <w:sz w:val="28"/>
+          <w:szCs w:val="28"/>
+        </w:rPr>
+        <w:t xml:space="preserve">Dataset </w:t>
+      </w:r>
+      <w:r>
+        <w:rPr>
+          <w:sz w:val="28"/>
+          <w:szCs w:val="28"/>
+        </w:rPr>
+        <w:t xml:space="preserve">6 are used </w:t>
+      </w:r>
+      <w:r>
+        <w:rPr>
+          <w:sz w:val="28"/>
+          <w:szCs w:val="28"/>
+        </w:rPr>
+        <w:t xml:space="preserve">to </w:t>
+      </w:r>
+      <w:r>
+        <w:rPr>
+          <w:sz w:val="28"/>
+          <w:szCs w:val="28"/>
+        </w:rPr>
+        <w:t>cluster postcode areas into 3 clusters using k-means clustering algorithm</w:t>
+      </w:r>
+      <w:r>
+        <w:t>.</w:t>
+      </w:r>
+    </w:p>
+    <w:p>
+      <w:pPr>
+        <w:rPr>
+          <w:rFonts w:ascii="Arial" w:hAnsi="Arial" w:cs="Arial"/>
+          <w:sz w:val="28"/>
+          <w:szCs w:val="28"/>
+        </w:rPr>
+      </w:pPr>
     </w:p>
     <w:sectPr>
       <w:headerReference w:type="default" r:id="rId13"/>
@@ -2628,7 +2747,10 @@
       <w:pStyle w:val="Header"/>
     </w:pPr>
     <w:r>
-      <w:t>Capstone Project Proposal</w:t>
+      <w:t xml:space="preserve">Capstone Project </w:t>
+    </w:r>
+    <w:r>
+      <w:t>Proposal</w:t>
     </w:r>
     <w:r>
       <w:ptab w:relativeTo="margin" w:alignment="center" w:leader="none"/>
@@ -4737,7 +4859,7 @@
 </file>
 
 <file path=customXml/itemProps1.xml><?xml version="1.0" encoding="utf-8"?>
-<ds:datastoreItem xmlns:ds="http://schemas.openxmlformats.org/officeDocument/2006/customXml" ds:itemID="{A7D1332C-7906-4334-85C9-AF86CE03982A}">
+<ds:datastoreItem xmlns:ds="http://schemas.openxmlformats.org/officeDocument/2006/customXml" ds:itemID="{2BC7FF59-3140-43C5-B50D-0F9718085297}">
   <ds:schemaRefs>
     <ds:schemaRef ds:uri="http://schemas.openxmlformats.org/officeDocument/2006/bibliography"/>
   </ds:schemaRefs>

</xml_diff>